<commit_message>
Added Service page, Dark mode
</commit_message>
<xml_diff>
--- a/Assignment 1 - Registration Page.docx
+++ b/Assignment 1 - Registration Page.docx
@@ -21,7 +21,7 @@
           <w:b/>
           <w:bCs/>
         </w:rPr>
-        <w:t>4</w:t>
+        <w:t>5</w:t>
       </w:r>
       <w:r>
         <w:rPr>
@@ -55,7 +55,7 @@
         <w:t xml:space="preserve"> </w:t>
       </w:r>
       <w:r>
-        <w:t>Pet Registration</w:t>
+        <w:t>Register Services and Validate the Inputs</w:t>
       </w:r>
     </w:p>
     <w:p>
@@ -88,45 +88,7 @@
         </w:rPr>
       </w:pPr>
     </w:p>
-    <w:p>
-      <w:r>
-        <w:drawing>
-          <wp:inline distT="0" distB="0" distL="0" distR="0" wp14:anchorId="059EBD78" wp14:editId="1D79166A">
-            <wp:extent cx="5943600" cy="2994660"/>
-            <wp:effectExtent l="0" t="0" r="0" b="0"/>
-            <wp:docPr id="1302518820" name="Picture 1"/>
-            <wp:cNvGraphicFramePr>
-              <a:graphicFrameLocks xmlns:a="http://schemas.openxmlformats.org/drawingml/2006/main" noChangeAspect="1"/>
-            </wp:cNvGraphicFramePr>
-            <a:graphic xmlns:a="http://schemas.openxmlformats.org/drawingml/2006/main">
-              <a:graphicData uri="http://schemas.openxmlformats.org/drawingml/2006/picture">
-                <pic:pic xmlns:pic="http://schemas.openxmlformats.org/drawingml/2006/picture">
-                  <pic:nvPicPr>
-                    <pic:cNvPr id="1302518820" name=""/>
-                    <pic:cNvPicPr/>
-                  </pic:nvPicPr>
-                  <pic:blipFill>
-                    <a:blip r:embed="rId6"/>
-                    <a:stretch>
-                      <a:fillRect/>
-                    </a:stretch>
-                  </pic:blipFill>
-                  <pic:spPr>
-                    <a:xfrm>
-                      <a:off x="0" y="0"/>
-                      <a:ext cx="5943600" cy="2994660"/>
-                    </a:xfrm>
-                    <a:prstGeom prst="rect">
-                      <a:avLst/>
-                    </a:prstGeom>
-                  </pic:spPr>
-                </pic:pic>
-              </a:graphicData>
-            </a:graphic>
-          </wp:inline>
-        </w:drawing>
-      </w:r>
-    </w:p>
+    <w:p/>
     <w:p>
       <w:r>
         <w:t>Summary of Edits:</w:t>

</xml_diff>